<commit_message>
Update itineraries for Northern India trip: add cover page, modify day titles, and enhance travel details
</commit_message>
<xml_diff>
--- a/generated_itineraries/cover_page.docx
+++ b/generated_itineraries/cover_page.docx
@@ -123,7 +123,7 @@
                                 <w:sz w:val="64"/>
                                 <w:szCs w:val="64"/>
                               </w:rPr>
-                              <w:t xml:space="preserve">**Exploration of Scenic Northern India: A Journey from Pune to Jammu**</w:t>
+                              <w:t xml:space="preserve">### Enchanting Journey Through India’s Heartland</w:t>
                             </w:r>
                           </w:p>
                         </w:txbxContent>
@@ -174,7 +174,7 @@
                           <w:sz w:val="64"/>
                           <w:szCs w:val="64"/>
                         </w:rPr>
-                        <w:t xml:space="preserve">**Exploration of Scenic Northern India: A Journey from Pune to Jammu**</w:t>
+                        <w:t xml:space="preserve">### Enchanting Journey Through India’s Heartland</w:t>
                       </w:r>
                     </w:p>
                   </w:txbxContent>
@@ -452,7 +452,7 @@
                                 <w:sz w:val="40"/>
                                 <w:szCs w:val="40"/>
                               </w:rPr>
-                              <w:t xml:space="preserve"> Rs. 19000 </w:t>
+                              <w:t xml:space="preserve"> Rs. 0 </w:t>
                             </w:r>
                           </w:p>
                           <w:p>
@@ -542,7 +542,7 @@
                                 <w:sz w:val="40"/>
                                 <w:szCs w:val="40"/>
                               </w:rPr>
-                              <w:t xml:space="preserve"> Jammu</w:t>
+                              <w:t xml:space="preserve"> Delhi, Agra, Punjab, Jammu, Kashmir, Srinagar</w:t>
                             </w:r>
                           </w:p>
                         </w:txbxContent>
@@ -773,7 +773,7 @@
                           <w:sz w:val="40"/>
                           <w:szCs w:val="40"/>
                         </w:rPr>
-                        <w:t xml:space="preserve"> Rs. 19000 </w:t>
+                        <w:t xml:space="preserve"> Rs. 0 </w:t>
                       </w:r>
                     </w:p>
                     <w:p>
@@ -863,7 +863,7 @@
                           <w:sz w:val="40"/>
                           <w:szCs w:val="40"/>
                         </w:rPr>
-                        <w:t xml:space="preserve"> Jammu</w:t>
+                        <w:t xml:space="preserve"> Delhi, Agra, Punjab, Jammu, Kashmir, Srinagar</w:t>
                       </w:r>
                     </w:p>
                   </w:txbxContent>

</xml_diff>